<commit_message>
atualizando banco de dados e ERS
</commit_message>
<xml_diff>
--- a/ERS Parte Final.docx
+++ b/ERS Parte Final.docx
@@ -17,8 +17,8 @@
         </w:rPr>
       </w:pPr>
       <w:r>
-        <w:object w:dxaOrig="13768" w:dyaOrig="18951">
-          <v:rect xmlns:o="urn:schemas-microsoft-com:office:office" xmlns:v="urn:schemas-microsoft-com:vml" id="rectole0000000000" style="width:688.400000pt;height:947.550000pt" o:preferrelative="t" o:ole="">
+        <w:object w:dxaOrig="13930" w:dyaOrig="19194">
+          <v:rect xmlns:o="urn:schemas-microsoft-com:office:office" xmlns:v="urn:schemas-microsoft-com:vml" id="rectole0000000000" style="width:696.500000pt;height:959.700000pt" o:preferrelative="t" o:ole="">
             <o:lock v:ext="edit"/>
             <v:imagedata xmlns:r="http://schemas.openxmlformats.org/officeDocument/2006/relationships" r:id="docRId1" o:title=""/>
           </v:rect>
@@ -26,8 +26,8 @@
         </w:object>
       </w:r>
       <w:r>
-        <w:object w:dxaOrig="5142" w:dyaOrig="1154">
-          <v:rect xmlns:o="urn:schemas-microsoft-com:office:office" xmlns:v="urn:schemas-microsoft-com:vml" id="rectole0000000001" style="width:257.100000pt;height:57.700000pt" o:preferrelative="t" o:ole="">
+        <w:object w:dxaOrig="5203" w:dyaOrig="1174">
+          <v:rect xmlns:o="urn:schemas-microsoft-com:office:office" xmlns:v="urn:schemas-microsoft-com:vml" id="rectole0000000001" style="width:260.150000pt;height:58.700000pt" o:preferrelative="t" o:ole="">
             <o:lock v:ext="edit"/>
             <v:imagedata xmlns:r="http://schemas.openxmlformats.org/officeDocument/2006/relationships" r:id="docRId3" o:title=""/>
           </v:rect>
@@ -1016,19 +1016,7 @@
           <w:sz w:val="20"/>
           <w:shd w:fill="auto" w:val="clear"/>
         </w:rPr>
-        <w:t xml:space="preserve"> Introdu</w:t>
-      </w:r>
-      <w:r>
-        <w:rPr>
-          <w:rFonts w:ascii="Calibri Light" w:hAnsi="Calibri Light" w:cs="Calibri Light" w:eastAsia="Calibri Light"/>
-          <w:b/>
-          <w:color w:val="auto"/>
-          <w:spacing w:val="0"/>
-          <w:position w:val="0"/>
-          <w:sz w:val="20"/>
-          <w:shd w:fill="auto" w:val="clear"/>
-        </w:rPr>
-        <w:t xml:space="preserve">ção</w:t>
+        <w:t xml:space="preserve"> Introdução</w:t>
       </w:r>
     </w:p>
     <w:p>
@@ -1370,19 +1358,59 @@
           <w:sz w:val="20"/>
           <w:shd w:fill="auto" w:val="clear"/>
         </w:rPr>
-        <w:t xml:space="preserve"> Descri</w:t>
-      </w:r>
-      <w:r>
-        <w:rPr>
-          <w:rFonts w:ascii="Calibri Light" w:hAnsi="Calibri Light" w:cs="Calibri Light" w:eastAsia="Calibri Light"/>
-          <w:b/>
+        <w:t xml:space="preserve"> Descrição Geral do Produto </w:t>
+      </w:r>
+    </w:p>
+    <w:p>
+      <w:pPr>
+        <w:spacing w:before="0" w:after="0" w:line="240"/>
+        <w:ind w:right="0" w:left="0" w:firstLine="851"/>
+        <w:jc w:val="both"/>
+        <w:rPr>
+          <w:rFonts w:ascii="Calibri Light" w:hAnsi="Calibri Light" w:cs="Calibri Light" w:eastAsia="Calibri Light"/>
           <w:color w:val="auto"/>
           <w:spacing w:val="0"/>
           <w:position w:val="0"/>
           <w:sz w:val="20"/>
           <w:shd w:fill="auto" w:val="clear"/>
         </w:rPr>
-        <w:t xml:space="preserve">ção Geral do Produto </w:t>
+      </w:pPr>
+      <w:r>
+        <w:rPr>
+          <w:rFonts w:ascii="Calibri Light" w:hAnsi="Calibri Light" w:cs="Calibri Light" w:eastAsia="Calibri Light"/>
+          <w:color w:val="auto"/>
+          <w:spacing w:val="0"/>
+          <w:position w:val="0"/>
+          <w:sz w:val="20"/>
+          <w:shd w:fill="auto" w:val="clear"/>
+        </w:rPr>
+        <w:t xml:space="preserve">2.1 Estudo de Viabilidade. ...................................................................................</w:t>
+      </w:r>
+    </w:p>
+    <w:p>
+      <w:pPr>
+        <w:spacing w:before="0" w:after="0" w:line="240"/>
+        <w:ind w:right="0" w:left="565" w:firstLine="851"/>
+        <w:jc w:val="both"/>
+        <w:rPr>
+          <w:rFonts w:ascii="Calibri Light" w:hAnsi="Calibri Light" w:cs="Calibri Light" w:eastAsia="Calibri Light"/>
+          <w:color w:val="auto"/>
+          <w:spacing w:val="0"/>
+          <w:position w:val="0"/>
+          <w:sz w:val="20"/>
+          <w:shd w:fill="auto" w:val="clear"/>
+        </w:rPr>
+      </w:pPr>
+      <w:r>
+        <w:rPr>
+          <w:rFonts w:ascii="Calibri Light" w:hAnsi="Calibri Light" w:cs="Calibri Light" w:eastAsia="Calibri Light"/>
+          <w:color w:val="auto"/>
+          <w:spacing w:val="0"/>
+          <w:position w:val="0"/>
+          <w:sz w:val="20"/>
+          <w:shd w:fill="auto" w:val="clear"/>
+        </w:rPr>
+        <w:t xml:space="preserve">2.1.1 Justificativa para a alternativa selecionada.......................................</w:t>
       </w:r>
     </w:p>
     <w:p>
@@ -1408,13 +1436,13 @@
           <w:sz w:val="20"/>
           <w:shd w:fill="auto" w:val="clear"/>
         </w:rPr>
-        <w:t xml:space="preserve">2.1 Estudo de Viabilidade. ...................................................................................</w:t>
-      </w:r>
-    </w:p>
-    <w:p>
-      <w:pPr>
-        <w:spacing w:before="0" w:after="0" w:line="240"/>
-        <w:ind w:right="0" w:left="565" w:firstLine="851"/>
+        <w:t xml:space="preserve">2.2 Funções do Produto....................................................................................... </w:t>
+      </w:r>
+    </w:p>
+    <w:p>
+      <w:pPr>
+        <w:spacing w:before="0" w:after="0" w:line="240"/>
+        <w:ind w:right="0" w:left="0" w:firstLine="851"/>
         <w:jc w:val="both"/>
         <w:rPr>
           <w:rFonts w:ascii="Calibri Light" w:hAnsi="Calibri Light" w:cs="Calibri Light" w:eastAsia="Calibri Light"/>
@@ -1434,7 +1462,7 @@
           <w:sz w:val="20"/>
           <w:shd w:fill="auto" w:val="clear"/>
         </w:rPr>
-        <w:t xml:space="preserve">2.1.1 Justificativa para a alternativa selecionada.......................................</w:t>
+        <w:t xml:space="preserve">2.3 Característica do Usuário...............................................................................</w:t>
       </w:r>
     </w:p>
     <w:p>
@@ -1460,7 +1488,7 @@
           <w:sz w:val="20"/>
           <w:shd w:fill="auto" w:val="clear"/>
         </w:rPr>
-        <w:t xml:space="preserve">2.2 Funções do Produto....................................................................................... </w:t>
+        <w:t xml:space="preserve">2.4 Limites, Suposições e Dependências ............................................................ </w:t>
       </w:r>
     </w:p>
     <w:p>
@@ -1486,7 +1514,7 @@
           <w:sz w:val="20"/>
           <w:shd w:fill="auto" w:val="clear"/>
         </w:rPr>
-        <w:t xml:space="preserve">2.3 Característica do Usuário...............................................................................</w:t>
+        <w:t xml:space="preserve">2.5 Requisitos Adiados......................................................................................... </w:t>
       </w:r>
     </w:p>
     <w:p>
@@ -1503,7 +1531,12 @@
           <w:shd w:fill="auto" w:val="clear"/>
         </w:rPr>
       </w:pPr>
-      <w:r>
+    </w:p>
+    <w:p>
+      <w:pPr>
+        <w:spacing w:before="0" w:after="0" w:line="240"/>
+        <w:ind w:right="0" w:left="0" w:firstLine="850"/>
+        <w:jc w:val="both"/>
         <w:rPr>
           <w:rFonts w:ascii="Calibri Light" w:hAnsi="Calibri Light" w:cs="Calibri Light" w:eastAsia="Calibri Light"/>
           <w:color w:val="auto"/>
@@ -1512,14 +1545,8 @@
           <w:sz w:val="20"/>
           <w:shd w:fill="auto" w:val="clear"/>
         </w:rPr>
-        <w:t xml:space="preserve">2.4 Limites, Suposições e Dependências ............................................................ </w:t>
-      </w:r>
-    </w:p>
-    <w:p>
-      <w:pPr>
-        <w:spacing w:before="0" w:after="0" w:line="240"/>
-        <w:ind w:right="0" w:left="0" w:firstLine="851"/>
-        <w:jc w:val="both"/>
+      </w:pPr>
+      <w:r>
         <w:rPr>
           <w:rFonts w:ascii="Calibri Light" w:hAnsi="Calibri Light" w:cs="Calibri Light" w:eastAsia="Calibri Light"/>
           <w:color w:val="auto"/>
@@ -1528,8 +1555,14 @@
           <w:sz w:val="20"/>
           <w:shd w:fill="auto" w:val="clear"/>
         </w:rPr>
-      </w:pPr>
-      <w:r>
+        <w:t xml:space="preserve">:</w:t>
+      </w:r>
+    </w:p>
+    <w:p>
+      <w:pPr>
+        <w:spacing w:before="0" w:after="0" w:line="240"/>
+        <w:ind w:right="0" w:left="0" w:firstLine="850"/>
+        <w:jc w:val="both"/>
         <w:rPr>
           <w:rFonts w:ascii="Calibri Light" w:hAnsi="Calibri Light" w:cs="Calibri Light" w:eastAsia="Calibri Light"/>
           <w:color w:val="auto"/>
@@ -1538,14 +1571,8 @@
           <w:sz w:val="20"/>
           <w:shd w:fill="auto" w:val="clear"/>
         </w:rPr>
-        <w:t xml:space="preserve">2.5 Requisitos Adiados......................................................................................... </w:t>
-      </w:r>
-    </w:p>
-    <w:p>
-      <w:pPr>
-        <w:spacing w:before="0" w:after="0" w:line="240"/>
-        <w:ind w:right="0" w:left="0" w:firstLine="851"/>
-        <w:jc w:val="both"/>
+      </w:pPr>
+      <w:r>
         <w:rPr>
           <w:rFonts w:ascii="Calibri Light" w:hAnsi="Calibri Light" w:cs="Calibri Light" w:eastAsia="Calibri Light"/>
           <w:color w:val="auto"/>
@@ -1554,7 +1581,8 @@
           <w:sz w:val="20"/>
           <w:shd w:fill="auto" w:val="clear"/>
         </w:rPr>
-      </w:pPr>
+        <w:t xml:space="preserve">:</w:t>
+      </w:r>
     </w:p>
     <w:p>
       <w:pPr>
@@ -1570,7 +1598,12 @@
           <w:shd w:fill="auto" w:val="clear"/>
         </w:rPr>
       </w:pPr>
-      <w:r>
+    </w:p>
+    <w:p>
+      <w:pPr>
+        <w:spacing w:before="0" w:after="0" w:line="240"/>
+        <w:ind w:right="0" w:left="0" w:firstLine="850"/>
+        <w:jc w:val="both"/>
         <w:rPr>
           <w:rFonts w:ascii="Calibri Light" w:hAnsi="Calibri Light" w:cs="Calibri Light" w:eastAsia="Calibri Light"/>
           <w:color w:val="auto"/>
@@ -1579,7 +1612,42 @@
           <w:sz w:val="20"/>
           <w:shd w:fill="auto" w:val="clear"/>
         </w:rPr>
-        <w:t xml:space="preserve">:</w:t>
+      </w:pPr>
+      <w:r>
+        <w:rPr>
+          <w:rFonts w:ascii="Calibri Light" w:hAnsi="Calibri Light" w:cs="Calibri Light" w:eastAsia="Calibri Light"/>
+          <w:b/>
+          <w:color w:val="auto"/>
+          <w:spacing w:val="0"/>
+          <w:position w:val="0"/>
+          <w:sz w:val="20"/>
+          <w:shd w:fill="auto" w:val="clear"/>
+        </w:rPr>
+        <w:t xml:space="preserve">APÊNDICE 1 </w:t>
+      </w:r>
+      <w:r>
+        <w:rPr>
+          <w:rFonts w:ascii="Calibri Light" w:hAnsi="Calibri Light" w:cs="Calibri Light" w:eastAsia="Calibri Light"/>
+          <w:b/>
+          <w:color w:val="auto"/>
+          <w:spacing w:val="0"/>
+          <w:position w:val="0"/>
+          <w:sz w:val="20"/>
+          <w:shd w:fill="auto" w:val="clear"/>
+        </w:rPr>
+        <w:t xml:space="preserve">–</w:t>
+      </w:r>
+      <w:r>
+        <w:rPr>
+          <w:rFonts w:ascii="Calibri Light" w:hAnsi="Calibri Light" w:cs="Calibri Light" w:eastAsia="Calibri Light"/>
+          <w:b/>
+          <w:color w:val="auto"/>
+          <w:spacing w:val="0"/>
+          <w:position w:val="0"/>
+          <w:sz w:val="20"/>
+          <w:shd w:fill="auto" w:val="clear"/>
+        </w:rPr>
+        <w:t xml:space="preserve"> ESTUDO DE VIABILIDADE ........................................................</w:t>
       </w:r>
     </w:p>
     <w:p>
@@ -1589,6 +1657,7 @@
         <w:jc w:val="both"/>
         <w:rPr>
           <w:rFonts w:ascii="Calibri Light" w:hAnsi="Calibri Light" w:cs="Calibri Light" w:eastAsia="Calibri Light"/>
+          <w:b/>
           <w:color w:val="auto"/>
           <w:spacing w:val="0"/>
           <w:position w:val="0"/>
@@ -1599,13 +1668,90 @@
       <w:r>
         <w:rPr>
           <w:rFonts w:ascii="Calibri Light" w:hAnsi="Calibri Light" w:cs="Calibri Light" w:eastAsia="Calibri Light"/>
+          <w:b/>
           <w:color w:val="auto"/>
           <w:spacing w:val="0"/>
           <w:position w:val="0"/>
           <w:sz w:val="20"/>
           <w:shd w:fill="auto" w:val="clear"/>
         </w:rPr>
-        <w:t xml:space="preserve">:</w:t>
+        <w:t xml:space="preserve">APÊNDICE 2 </w:t>
+      </w:r>
+      <w:r>
+        <w:rPr>
+          <w:rFonts w:ascii="Calibri Light" w:hAnsi="Calibri Light" w:cs="Calibri Light" w:eastAsia="Calibri Light"/>
+          <w:b/>
+          <w:color w:val="auto"/>
+          <w:spacing w:val="0"/>
+          <w:position w:val="0"/>
+          <w:sz w:val="20"/>
+          <w:shd w:fill="auto" w:val="clear"/>
+        </w:rPr>
+        <w:t xml:space="preserve">–</w:t>
+      </w:r>
+      <w:r>
+        <w:rPr>
+          <w:rFonts w:ascii="Calibri Light" w:hAnsi="Calibri Light" w:cs="Calibri Light" w:eastAsia="Calibri Light"/>
+          <w:b/>
+          <w:color w:val="auto"/>
+          <w:spacing w:val="0"/>
+          <w:position w:val="0"/>
+          <w:sz w:val="20"/>
+          <w:shd w:fill="auto" w:val="clear"/>
+        </w:rPr>
+        <w:t xml:space="preserve"> PROTÓTIPOS E RELATÓRIOS DE ANÁLISE ..........................</w:t>
+      </w:r>
+    </w:p>
+    <w:p>
+      <w:pPr>
+        <w:spacing w:before="0" w:after="0" w:line="240"/>
+        <w:ind w:right="0" w:left="850" w:firstLine="0"/>
+        <w:jc w:val="both"/>
+        <w:rPr>
+          <w:rFonts w:ascii="Calibri Light" w:hAnsi="Calibri Light" w:cs="Calibri Light" w:eastAsia="Calibri Light"/>
+          <w:b/>
+          <w:color w:val="auto"/>
+          <w:spacing w:val="0"/>
+          <w:position w:val="0"/>
+          <w:sz w:val="20"/>
+          <w:shd w:fill="auto" w:val="clear"/>
+        </w:rPr>
+      </w:pPr>
+      <w:r>
+        <w:rPr>
+          <w:rFonts w:ascii="Calibri Light" w:hAnsi="Calibri Light" w:cs="Calibri Light" w:eastAsia="Calibri Light"/>
+          <w:b/>
+          <w:color w:val="auto"/>
+          <w:spacing w:val="0"/>
+          <w:position w:val="0"/>
+          <w:sz w:val="20"/>
+          <w:shd w:fill="auto" w:val="clear"/>
+        </w:rPr>
+        <w:t xml:space="preserve">APÊNDICE 3 </w:t>
+      </w:r>
+      <w:r>
+        <w:rPr>
+          <w:rFonts w:ascii="Calibri Light" w:hAnsi="Calibri Light" w:cs="Calibri Light" w:eastAsia="Calibri Light"/>
+          <w:b/>
+          <w:color w:val="auto"/>
+          <w:spacing w:val="0"/>
+          <w:position w:val="0"/>
+          <w:sz w:val="20"/>
+          <w:shd w:fill="auto" w:val="clear"/>
+        </w:rPr>
+        <w:t xml:space="preserve">–</w:t>
+      </w:r>
+      <w:r>
+        <w:rPr>
+          <w:rFonts w:ascii="Calibri Light" w:hAnsi="Calibri Light" w:cs="Calibri Light" w:eastAsia="Calibri Light"/>
+          <w:b/>
+          <w:color w:val="auto"/>
+          <w:spacing w:val="0"/>
+          <w:position w:val="0"/>
+          <w:sz w:val="20"/>
+          <w:shd w:fill="auto" w:val="clear"/>
+        </w:rPr>
+        <w:t xml:space="preserve"> PROCEDIMENTOS BÁSICOS DE INSTALAÇÃO E CONFIGURAÇÃO INICIAL DO SOFTWARE</w:t>
       </w:r>
     </w:p>
     <w:p>
@@ -1618,25 +1764,34 @@
           <w:color w:val="auto"/>
           <w:spacing w:val="0"/>
           <w:position w:val="0"/>
+          <w:sz w:val="24"/>
+          <w:shd w:fill="auto" w:val="clear"/>
+        </w:rPr>
+      </w:pPr>
+      <w:r>
+        <w:rPr>
+          <w:rFonts w:ascii="Calibri Light" w:hAnsi="Calibri Light" w:cs="Calibri Light" w:eastAsia="Calibri Light"/>
+          <w:b/>
+          <w:color w:val="auto"/>
+          <w:spacing w:val="0"/>
+          <w:position w:val="0"/>
           <w:sz w:val="20"/>
           <w:shd w:fill="auto" w:val="clear"/>
         </w:rPr>
-      </w:pPr>
-    </w:p>
-    <w:p>
-      <w:pPr>
-        <w:spacing w:before="0" w:after="0" w:line="240"/>
-        <w:ind w:right="0" w:left="0" w:firstLine="850"/>
-        <w:jc w:val="both"/>
-        <w:rPr>
-          <w:rFonts w:ascii="Calibri Light" w:hAnsi="Calibri Light" w:cs="Calibri Light" w:eastAsia="Calibri Light"/>
+        <w:t xml:space="preserve">ANEXO 1 </w:t>
+      </w:r>
+      <w:r>
+        <w:rPr>
+          <w:rFonts w:ascii="Calibri Light" w:hAnsi="Calibri Light" w:cs="Calibri Light" w:eastAsia="Calibri Light"/>
+          <w:b/>
           <w:color w:val="auto"/>
           <w:spacing w:val="0"/>
           <w:position w:val="0"/>
           <w:sz w:val="20"/>
           <w:shd w:fill="auto" w:val="clear"/>
         </w:rPr>
-      </w:pPr>
+        <w:t xml:space="preserve">–</w:t>
+      </w:r>
       <w:r>
         <w:rPr>
           <w:rFonts w:ascii="Calibri Light" w:hAnsi="Calibri Light" w:cs="Calibri Light" w:eastAsia="Calibri Light"/>
@@ -1647,222 +1802,7 @@
           <w:sz w:val="20"/>
           <w:shd w:fill="auto" w:val="clear"/>
         </w:rPr>
-        <w:t xml:space="preserve">APÊNDICE 1 </w:t>
-      </w:r>
-      <w:r>
-        <w:rPr>
-          <w:rFonts w:ascii="Calibri Light" w:hAnsi="Calibri Light" w:cs="Calibri Light" w:eastAsia="Calibri Light"/>
-          <w:b/>
-          <w:color w:val="auto"/>
-          <w:spacing w:val="0"/>
-          <w:position w:val="0"/>
-          <w:sz w:val="20"/>
-          <w:shd w:fill="auto" w:val="clear"/>
-        </w:rPr>
-        <w:t xml:space="preserve">–</w:t>
-      </w:r>
-      <w:r>
-        <w:rPr>
-          <w:rFonts w:ascii="Calibri Light" w:hAnsi="Calibri Light" w:cs="Calibri Light" w:eastAsia="Calibri Light"/>
-          <w:b/>
-          <w:color w:val="auto"/>
-          <w:spacing w:val="0"/>
-          <w:position w:val="0"/>
-          <w:sz w:val="20"/>
-          <w:shd w:fill="auto" w:val="clear"/>
-        </w:rPr>
-        <w:t xml:space="preserve"> ESTUDO DE VIABILIDADE ........................................................</w:t>
-      </w:r>
-    </w:p>
-    <w:p>
-      <w:pPr>
-        <w:spacing w:before="0" w:after="0" w:line="240"/>
-        <w:ind w:right="0" w:left="0" w:firstLine="850"/>
-        <w:jc w:val="both"/>
-        <w:rPr>
-          <w:rFonts w:ascii="Calibri Light" w:hAnsi="Calibri Light" w:cs="Calibri Light" w:eastAsia="Calibri Light"/>
-          <w:b/>
-          <w:color w:val="auto"/>
-          <w:spacing w:val="0"/>
-          <w:position w:val="0"/>
-          <w:sz w:val="20"/>
-          <w:shd w:fill="auto" w:val="clear"/>
-        </w:rPr>
-      </w:pPr>
-      <w:r>
-        <w:rPr>
-          <w:rFonts w:ascii="Calibri Light" w:hAnsi="Calibri Light" w:cs="Calibri Light" w:eastAsia="Calibri Light"/>
-          <w:b/>
-          <w:color w:val="auto"/>
-          <w:spacing w:val="0"/>
-          <w:position w:val="0"/>
-          <w:sz w:val="20"/>
-          <w:shd w:fill="auto" w:val="clear"/>
-        </w:rPr>
-        <w:t xml:space="preserve">APÊNDICE 2 </w:t>
-      </w:r>
-      <w:r>
-        <w:rPr>
-          <w:rFonts w:ascii="Calibri Light" w:hAnsi="Calibri Light" w:cs="Calibri Light" w:eastAsia="Calibri Light"/>
-          <w:b/>
-          <w:color w:val="auto"/>
-          <w:spacing w:val="0"/>
-          <w:position w:val="0"/>
-          <w:sz w:val="20"/>
-          <w:shd w:fill="auto" w:val="clear"/>
-        </w:rPr>
-        <w:t xml:space="preserve">–</w:t>
-      </w:r>
-      <w:r>
-        <w:rPr>
-          <w:rFonts w:ascii="Calibri Light" w:hAnsi="Calibri Light" w:cs="Calibri Light" w:eastAsia="Calibri Light"/>
-          <w:b/>
-          <w:color w:val="auto"/>
-          <w:spacing w:val="0"/>
-          <w:position w:val="0"/>
-          <w:sz w:val="20"/>
-          <w:shd w:fill="auto" w:val="clear"/>
-        </w:rPr>
-        <w:t xml:space="preserve"> PROT</w:t>
-      </w:r>
-      <w:r>
-        <w:rPr>
-          <w:rFonts w:ascii="Calibri Light" w:hAnsi="Calibri Light" w:cs="Calibri Light" w:eastAsia="Calibri Light"/>
-          <w:b/>
-          <w:color w:val="auto"/>
-          <w:spacing w:val="0"/>
-          <w:position w:val="0"/>
-          <w:sz w:val="20"/>
-          <w:shd w:fill="auto" w:val="clear"/>
-        </w:rPr>
-        <w:t xml:space="preserve">ÓTIPOS E RELATÓRIOS DE ANÁLISE ..........................</w:t>
-      </w:r>
-    </w:p>
-    <w:p>
-      <w:pPr>
-        <w:spacing w:before="0" w:after="0" w:line="240"/>
-        <w:ind w:right="0" w:left="850" w:firstLine="0"/>
-        <w:jc w:val="both"/>
-        <w:rPr>
-          <w:rFonts w:ascii="Calibri Light" w:hAnsi="Calibri Light" w:cs="Calibri Light" w:eastAsia="Calibri Light"/>
-          <w:b/>
-          <w:color w:val="auto"/>
-          <w:spacing w:val="0"/>
-          <w:position w:val="0"/>
-          <w:sz w:val="20"/>
-          <w:shd w:fill="auto" w:val="clear"/>
-        </w:rPr>
-      </w:pPr>
-      <w:r>
-        <w:rPr>
-          <w:rFonts w:ascii="Calibri Light" w:hAnsi="Calibri Light" w:cs="Calibri Light" w:eastAsia="Calibri Light"/>
-          <w:b/>
-          <w:color w:val="auto"/>
-          <w:spacing w:val="0"/>
-          <w:position w:val="0"/>
-          <w:sz w:val="20"/>
-          <w:shd w:fill="auto" w:val="clear"/>
-        </w:rPr>
-        <w:t xml:space="preserve">APÊNDICE 3 </w:t>
-      </w:r>
-      <w:r>
-        <w:rPr>
-          <w:rFonts w:ascii="Calibri Light" w:hAnsi="Calibri Light" w:cs="Calibri Light" w:eastAsia="Calibri Light"/>
-          <w:b/>
-          <w:color w:val="auto"/>
-          <w:spacing w:val="0"/>
-          <w:position w:val="0"/>
-          <w:sz w:val="20"/>
-          <w:shd w:fill="auto" w:val="clear"/>
-        </w:rPr>
-        <w:t xml:space="preserve">–</w:t>
-      </w:r>
-      <w:r>
-        <w:rPr>
-          <w:rFonts w:ascii="Calibri Light" w:hAnsi="Calibri Light" w:cs="Calibri Light" w:eastAsia="Calibri Light"/>
-          <w:b/>
-          <w:color w:val="auto"/>
-          <w:spacing w:val="0"/>
-          <w:position w:val="0"/>
-          <w:sz w:val="20"/>
-          <w:shd w:fill="auto" w:val="clear"/>
-        </w:rPr>
-        <w:t xml:space="preserve"> PROCEDIMENTOS B</w:t>
-      </w:r>
-      <w:r>
-        <w:rPr>
-          <w:rFonts w:ascii="Calibri Light" w:hAnsi="Calibri Light" w:cs="Calibri Light" w:eastAsia="Calibri Light"/>
-          <w:b/>
-          <w:color w:val="auto"/>
-          <w:spacing w:val="0"/>
-          <w:position w:val="0"/>
-          <w:sz w:val="20"/>
-          <w:shd w:fill="auto" w:val="clear"/>
-        </w:rPr>
-        <w:t xml:space="preserve">ÁSICOS DE INSTALAÇÃO E CONFIGURAÇÃO INICIAL DO SOFTWARE</w:t>
-      </w:r>
-    </w:p>
-    <w:p>
-      <w:pPr>
-        <w:spacing w:before="0" w:after="0" w:line="240"/>
-        <w:ind w:right="0" w:left="0" w:firstLine="850"/>
-        <w:jc w:val="both"/>
-        <w:rPr>
-          <w:rFonts w:ascii="Calibri Light" w:hAnsi="Calibri Light" w:cs="Calibri Light" w:eastAsia="Calibri Light"/>
-          <w:color w:val="auto"/>
-          <w:spacing w:val="0"/>
-          <w:position w:val="0"/>
-          <w:sz w:val="24"/>
-          <w:shd w:fill="auto" w:val="clear"/>
-        </w:rPr>
-      </w:pPr>
-      <w:r>
-        <w:rPr>
-          <w:rFonts w:ascii="Calibri Light" w:hAnsi="Calibri Light" w:cs="Calibri Light" w:eastAsia="Calibri Light"/>
-          <w:b/>
-          <w:color w:val="auto"/>
-          <w:spacing w:val="0"/>
-          <w:position w:val="0"/>
-          <w:sz w:val="20"/>
-          <w:shd w:fill="auto" w:val="clear"/>
-        </w:rPr>
-        <w:t xml:space="preserve">ANEXO 1 </w:t>
-      </w:r>
-      <w:r>
-        <w:rPr>
-          <w:rFonts w:ascii="Calibri Light" w:hAnsi="Calibri Light" w:cs="Calibri Light" w:eastAsia="Calibri Light"/>
-          <w:b/>
-          <w:color w:val="auto"/>
-          <w:spacing w:val="0"/>
-          <w:position w:val="0"/>
-          <w:sz w:val="20"/>
-          <w:shd w:fill="auto" w:val="clear"/>
-        </w:rPr>
-        <w:t xml:space="preserve">–</w:t>
-      </w:r>
-      <w:r>
-        <w:rPr>
-          <w:rFonts w:ascii="Calibri Light" w:hAnsi="Calibri Light" w:cs="Calibri Light" w:eastAsia="Calibri Light"/>
-          <w:b/>
-          <w:color w:val="auto"/>
-          <w:spacing w:val="0"/>
-          <w:position w:val="0"/>
-          <w:sz w:val="20"/>
-          <w:shd w:fill="auto" w:val="clear"/>
-        </w:rPr>
-        <w:t xml:space="preserve"> REFER</w:t>
-      </w:r>
-      <w:r>
-        <w:rPr>
-          <w:rFonts w:ascii="Calibri Light" w:hAnsi="Calibri Light" w:cs="Calibri Light" w:eastAsia="Calibri Light"/>
-          <w:b/>
-          <w:color w:val="auto"/>
-          <w:spacing w:val="0"/>
-          <w:position w:val="0"/>
-          <w:sz w:val="20"/>
-          <w:shd w:fill="auto" w:val="clear"/>
-        </w:rPr>
-        <w:t xml:space="preserve">ÊNCIAS ................................................................................. </w:t>
+        <w:t xml:space="preserve"> REFERÊNCIAS ................................................................................. </w:t>
       </w:r>
     </w:p>
     <w:p>
@@ -2167,7 +2107,7 @@
           <w:sz w:val="24"/>
           <w:shd w:fill="auto" w:val="clear"/>
         </w:rPr>
-        <w:t xml:space="preserve">Como funções básicas, o sistema terá: Gerenciamento de pacientes, profissionais, serviços e usuários.</w:t>
+        <w:t xml:space="preserve">Como funções básicas, o sistema terá: Gerenciamento de pacientes, profissionais, serviços, usuários e agendamentos.</w:t>
       </w:r>
     </w:p>
     <w:p>
@@ -2420,7 +2360,7 @@
           <w:sz w:val="24"/>
           <w:shd w:fill="auto" w:val="clear"/>
         </w:rPr>
-        <w:t xml:space="preserve">Os horários disponíveis na agenda de cada profissional deverão ser previamente configurados, informando os dias da semana disponíveis para atendimento, o horário inicial e final de cada dia.</w:t>
+        <w:t xml:space="preserve">Os horários disponíveis na agenda de cada profissional deverão ser previamente configurados, informando os dias da semana disponíveis para atendimento, o horário inicial e final de cada consulta.</w:t>
       </w:r>
     </w:p>
     <w:p>
@@ -2511,7 +2451,7 @@
           <w:sz w:val="24"/>
           <w:shd w:fill="auto" w:val="clear"/>
         </w:rPr>
-        <w:t xml:space="preserve">O cancelamento do agendamento poderá ser feito tanto pelo profissional quanto pela recepcionista, informando a data, horário e profissional do atendimento a ser cancelado.</w:t>
+        <w:t xml:space="preserve">O cancelamento do agendamento poderá ser feit pela recepcionista, na aba de registrar presença, o usuário informará a data da consulta onde será listada todos os agendamentos do dia, podendo selecionar qual cancelar, informando o motivo do cancelamento que é obriatório</w:t>
       </w:r>
     </w:p>
     <w:p>
@@ -2950,7 +2890,7 @@
           <w:sz w:val="24"/>
           <w:shd w:fill="auto" w:val="clear"/>
         </w:rPr>
-        <w:t xml:space="preserve">Relatórios mensais serão gerados para facilitar a gestão e o controle das atividades da AOPDown. Esses relatórios incluirão dados sobre a presença dos pacientes, a evolução dos tratamentos, a frequência de consultas, e a avaliação do desempenho dos profissionais.</w:t>
+        <w:t xml:space="preserve">Relatórios mensais serão gerados para facilitar a gestão e o controle das atividades da AOPDown. Esses relatórios incluirão dados sobre a presença dos pacientes, a evolução dos tratamentos, a frequência de consultas.</w:t>
       </w:r>
     </w:p>
     <w:p>
@@ -6555,7 +6495,7 @@
           <w:sz w:val="24"/>
           <w:shd w:fill="auto" w:val="clear"/>
         </w:rPr>
-        <w:t xml:space="preserve">Avaliações por Área de Atendimento</w:t>
+        <w:t xml:space="preserve">Avaliações feitas sobre o paciente</w:t>
       </w:r>
     </w:p>
     <w:p>
@@ -9769,6 +9709,40 @@
           <w:shd w:fill="auto" w:val="clear"/>
         </w:rPr>
       </w:pPr>
+      <w:r>
+        <w:rPr>
+          <w:rFonts w:ascii="Calibri Light" w:hAnsi="Calibri Light" w:cs="Calibri Light" w:eastAsia="Calibri Light"/>
+          <w:color w:val="000000"/>
+          <w:spacing w:val="0"/>
+          <w:position w:val="0"/>
+          <w:sz w:val="24"/>
+          <w:shd w:fill="auto" w:val="clear"/>
+        </w:rPr>
+        <w:t xml:space="preserve">   </w:t>
+      </w:r>
+      <w:r>
+        <w:rPr>
+          <w:rFonts w:ascii="Calibri Light" w:hAnsi="Calibri Light" w:cs="Calibri Light" w:eastAsia="Calibri Light"/>
+          <w:b/>
+          <w:color w:val="000000"/>
+          <w:spacing w:val="0"/>
+          <w:position w:val="0"/>
+          <w:sz w:val="24"/>
+          <w:shd w:fill="auto" w:val="clear"/>
+        </w:rPr>
+        <w:t xml:space="preserve">- Cadastro de horário para atendimento: </w:t>
+      </w:r>
+      <w:r>
+        <w:rPr>
+          <w:rFonts w:ascii="Calibri Light" w:hAnsi="Calibri Light" w:cs="Calibri Light" w:eastAsia="Calibri Light"/>
+          <w:color w:val="000000"/>
+          <w:spacing w:val="0"/>
+          <w:position w:val="0"/>
+          <w:sz w:val="24"/>
+          <w:shd w:fill="auto" w:val="clear"/>
+        </w:rPr>
+        <w:t xml:space="preserve">Permitir o cadastro de horario de atendimento do profissional para realizar o agendamento das consultas</w:t>
+      </w:r>
     </w:p>
     <w:p>
       <w:pPr>
@@ -9777,6 +9751,21 @@
         <w:jc w:val="left"/>
         <w:rPr>
           <w:rFonts w:ascii="Calibri Light" w:hAnsi="Calibri Light" w:cs="Calibri Light" w:eastAsia="Calibri Light"/>
+          <w:color w:val="000000"/>
+          <w:spacing w:val="0"/>
+          <w:position w:val="0"/>
+          <w:sz w:val="24"/>
+          <w:shd w:fill="auto" w:val="clear"/>
+        </w:rPr>
+      </w:pPr>
+    </w:p>
+    <w:p>
+      <w:pPr>
+        <w:spacing w:before="0" w:after="0" w:line="240"/>
+        <w:ind w:right="0" w:left="0" w:firstLine="0"/>
+        <w:jc w:val="left"/>
+        <w:rPr>
+          <w:rFonts w:ascii="Calibri Light" w:hAnsi="Calibri Light" w:cs="Calibri Light" w:eastAsia="Calibri Light"/>
           <w:b/>
           <w:color w:val="000000"/>
           <w:spacing w:val="0"/>
@@ -10476,14 +10465,47 @@
         <w:jc w:val="left"/>
         <w:rPr>
           <w:rFonts w:ascii="Calibri Light" w:hAnsi="Calibri Light" w:cs="Calibri Light" w:eastAsia="Calibri Light"/>
-          <w:b/>
-          <w:color w:val="000000"/>
-          <w:spacing w:val="0"/>
-          <w:position w:val="0"/>
-          <w:sz w:val="24"/>
-          <w:shd w:fill="auto" w:val="clear"/>
-        </w:rPr>
-      </w:pPr>
+          <w:color w:val="000000"/>
+          <w:spacing w:val="0"/>
+          <w:position w:val="0"/>
+          <w:sz w:val="24"/>
+          <w:shd w:fill="auto" w:val="clear"/>
+        </w:rPr>
+      </w:pPr>
+      <w:r>
+        <w:rPr>
+          <w:rFonts w:ascii="Calibri Light" w:hAnsi="Calibri Light" w:cs="Calibri Light" w:eastAsia="Calibri Light"/>
+          <w:color w:val="000000"/>
+          <w:spacing w:val="0"/>
+          <w:position w:val="0"/>
+          <w:sz w:val="24"/>
+          <w:shd w:fill="auto" w:val="clear"/>
+        </w:rPr>
+        <w:t xml:space="preserve">  </w:t>
+      </w:r>
+      <w:r>
+        <w:rPr>
+          <w:rFonts w:ascii="Calibri Light" w:hAnsi="Calibri Light" w:cs="Calibri Light" w:eastAsia="Calibri Light"/>
+          <w:b/>
+          <w:color w:val="000000"/>
+          <w:spacing w:val="0"/>
+          <w:position w:val="0"/>
+          <w:sz w:val="24"/>
+          <w:shd w:fill="auto" w:val="clear"/>
+        </w:rPr>
+        <w:t xml:space="preserve">- Vincular profissional ao serviço: </w:t>
+      </w:r>
+      <w:r>
+        <w:rPr>
+          <w:rFonts w:ascii="Calibri Light" w:hAnsi="Calibri Light" w:cs="Calibri Light" w:eastAsia="Calibri Light"/>
+          <w:color w:val="000000"/>
+          <w:spacing w:val="0"/>
+          <w:position w:val="0"/>
+          <w:sz w:val="24"/>
+          <w:shd w:fill="auto" w:val="clear"/>
+        </w:rPr>
+        <w:t xml:space="preserve">Permitir vincular vários profissionais ao mesmo serviço</w:t>
+      </w:r>
     </w:p>
     <w:p>
       <w:pPr>
@@ -10500,6 +10522,22 @@
           <w:shd w:fill="auto" w:val="clear"/>
         </w:rPr>
       </w:pPr>
+    </w:p>
+    <w:p>
+      <w:pPr>
+        <w:spacing w:before="0" w:after="0" w:line="240"/>
+        <w:ind w:right="0" w:left="0" w:firstLine="0"/>
+        <w:jc w:val="left"/>
+        <w:rPr>
+          <w:rFonts w:ascii="Calibri Light" w:hAnsi="Calibri Light" w:cs="Calibri Light" w:eastAsia="Calibri Light"/>
+          <w:b/>
+          <w:color w:val="000000"/>
+          <w:spacing w:val="0"/>
+          <w:position w:val="0"/>
+          <w:sz w:val="24"/>
+          <w:shd w:fill="auto" w:val="clear"/>
+        </w:rPr>
+      </w:pPr>
       <w:r>
         <w:rPr>
           <w:rFonts w:ascii="Calibri Light" w:hAnsi="Calibri Light" w:cs="Calibri Light" w:eastAsia="Calibri Light"/>
@@ -10710,18 +10748,18 @@
           <w:sz w:val="24"/>
           <w:shd w:fill="auto" w:val="clear"/>
         </w:rPr>
-        <w:t xml:space="preserve">  - Agendar Consulta: </w:t>
-      </w:r>
-      <w:r>
-        <w:rPr>
-          <w:rFonts w:ascii="Calibri Light" w:hAnsi="Calibri Light" w:cs="Calibri Light" w:eastAsia="Calibri Light"/>
-          <w:color w:val="000000"/>
-          <w:spacing w:val="0"/>
-          <w:position w:val="0"/>
-          <w:sz w:val="24"/>
-          <w:shd w:fill="auto" w:val="clear"/>
-        </w:rPr>
-        <w:t xml:space="preserve">Permite o gerenciamento da consulta agendada ao paciente selecionado.</w:t>
+        <w:t xml:space="preserve">  - Editar Consultas: </w:t>
+      </w:r>
+      <w:r>
+        <w:rPr>
+          <w:rFonts w:ascii="Calibri Light" w:hAnsi="Calibri Light" w:cs="Calibri Light" w:eastAsia="Calibri Light"/>
+          <w:color w:val="000000"/>
+          <w:spacing w:val="0"/>
+          <w:position w:val="0"/>
+          <w:sz w:val="24"/>
+          <w:shd w:fill="auto" w:val="clear"/>
+        </w:rPr>
+        <w:t xml:space="preserve">Permitir a modificação de consultas já agendadas, ajustando detalhes como data, hora, profissional ou tipo de consulta.</w:t>
       </w:r>
     </w:p>
     <w:p>
@@ -10731,35 +10769,36 @@
         <w:jc w:val="left"/>
         <w:rPr>
           <w:rFonts w:ascii="Calibri Light" w:hAnsi="Calibri Light" w:cs="Calibri Light" w:eastAsia="Calibri Light"/>
-          <w:color w:val="000000"/>
-          <w:spacing w:val="0"/>
-          <w:position w:val="0"/>
-          <w:sz w:val="24"/>
-          <w:shd w:fill="auto" w:val="clear"/>
-        </w:rPr>
-      </w:pPr>
-      <w:r>
-        <w:rPr>
-          <w:rFonts w:ascii="Calibri Light" w:hAnsi="Calibri Light" w:cs="Calibri Light" w:eastAsia="Calibri Light"/>
-          <w:b/>
-          <w:color w:val="000000"/>
-          <w:spacing w:val="0"/>
-          <w:position w:val="0"/>
-          <w:sz w:val="24"/>
-          <w:shd w:fill="auto" w:val="clear"/>
-        </w:rPr>
-        <w:t xml:space="preserve">  - Editar Consultas: </w:t>
-      </w:r>
-      <w:r>
-        <w:rPr>
-          <w:rFonts w:ascii="Calibri Light" w:hAnsi="Calibri Light" w:cs="Calibri Light" w:eastAsia="Calibri Light"/>
-          <w:color w:val="000000"/>
-          <w:spacing w:val="0"/>
-          <w:position w:val="0"/>
-          <w:sz w:val="24"/>
-          <w:shd w:fill="auto" w:val="clear"/>
-        </w:rPr>
-        <w:t xml:space="preserve">Permitir a modificação de consultas já agendadas, ajustando detalhes como data, hora, profissional ou tipo de consulta.</w:t>
+          <w:b/>
+          <w:color w:val="000000"/>
+          <w:spacing w:val="0"/>
+          <w:position w:val="0"/>
+          <w:sz w:val="24"/>
+          <w:shd w:fill="auto" w:val="clear"/>
+        </w:rPr>
+      </w:pPr>
+      <w:r>
+        <w:rPr>
+          <w:rFonts w:ascii="Calibri Light" w:hAnsi="Calibri Light" w:cs="Calibri Light" w:eastAsia="Calibri Light"/>
+          <w:b/>
+          <w:color w:val="000000"/>
+          <w:spacing w:val="0"/>
+          <w:position w:val="0"/>
+          <w:sz w:val="24"/>
+          <w:shd w:fill="auto" w:val="clear"/>
+        </w:rPr>
+        <w:t xml:space="preserve">  - Cancelar Consultas: </w:t>
+      </w:r>
+      <w:r>
+        <w:rPr>
+          <w:rFonts w:ascii="Calibri Light" w:hAnsi="Calibri Light" w:cs="Calibri Light" w:eastAsia="Calibri Light"/>
+          <w:color w:val="000000"/>
+          <w:spacing w:val="0"/>
+          <w:position w:val="0"/>
+          <w:sz w:val="24"/>
+          <w:shd w:fill="auto" w:val="clear"/>
+        </w:rPr>
+        <w:t xml:space="preserve">Permitir o cancelamento de consultas, registrando o motivo do cancelamento e notificando as partes envolvidas.</w:t>
       </w:r>
     </w:p>
     <w:p>
@@ -10769,16 +10808,18 @@
         <w:jc w:val="left"/>
         <w:rPr>
           <w:rFonts w:ascii="Calibri Light" w:hAnsi="Calibri Light" w:cs="Calibri Light" w:eastAsia="Calibri Light"/>
-          <w:color w:val="000000"/>
-          <w:spacing w:val="0"/>
-          <w:position w:val="0"/>
-          <w:sz w:val="24"/>
-          <w:shd w:fill="auto" w:val="clear"/>
-        </w:rPr>
-      </w:pPr>
-      <w:r>
-        <w:rPr>
-          <w:rFonts w:ascii="Calibri Light" w:hAnsi="Calibri Light" w:cs="Calibri Light" w:eastAsia="Calibri Light"/>
+          <w:b/>
+          <w:color w:val="000000"/>
+          <w:spacing w:val="0"/>
+          <w:position w:val="0"/>
+          <w:sz w:val="24"/>
+          <w:shd w:fill="auto" w:val="clear"/>
+        </w:rPr>
+      </w:pPr>
+      <w:r>
+        <w:rPr>
+          <w:rFonts w:ascii="Calibri Light" w:hAnsi="Calibri Light" w:cs="Calibri Light" w:eastAsia="Calibri Light"/>
+          <w:b/>
           <w:color w:val="000000"/>
           <w:spacing w:val="0"/>
           <w:position w:val="0"/>
@@ -10787,29 +10828,6 @@
         </w:rPr>
         <w:t xml:space="preserve">  </w:t>
       </w:r>
-      <w:r>
-        <w:rPr>
-          <w:rFonts w:ascii="Calibri Light" w:hAnsi="Calibri Light" w:cs="Calibri Light" w:eastAsia="Calibri Light"/>
-          <w:b/>
-          <w:color w:val="000000"/>
-          <w:spacing w:val="0"/>
-          <w:position w:val="0"/>
-          <w:sz w:val="24"/>
-          <w:shd w:fill="auto" w:val="clear"/>
-        </w:rPr>
-        <w:t xml:space="preserve">- Visualizar Consultas: </w:t>
-      </w:r>
-      <w:r>
-        <w:rPr>
-          <w:rFonts w:ascii="Calibri Light" w:hAnsi="Calibri Light" w:cs="Calibri Light" w:eastAsia="Calibri Light"/>
-          <w:color w:val="000000"/>
-          <w:spacing w:val="0"/>
-          <w:position w:val="0"/>
-          <w:sz w:val="24"/>
-          <w:shd w:fill="auto" w:val="clear"/>
-        </w:rPr>
-        <w:t xml:space="preserve">Exibir uma lista das consultas agendadas, permitindo filtrar por data, profissional ou paciente.</w:t>
-      </w:r>
     </w:p>
     <w:p>
       <w:pPr>
@@ -10836,18 +10854,7 @@
           <w:sz w:val="24"/>
           <w:shd w:fill="auto" w:val="clear"/>
         </w:rPr>
-        <w:t xml:space="preserve">  - Cancelar Consultas: </w:t>
-      </w:r>
-      <w:r>
-        <w:rPr>
-          <w:rFonts w:ascii="Calibri Light" w:hAnsi="Calibri Light" w:cs="Calibri Light" w:eastAsia="Calibri Light"/>
-          <w:color w:val="000000"/>
-          <w:spacing w:val="0"/>
-          <w:position w:val="0"/>
-          <w:sz w:val="24"/>
-          <w:shd w:fill="auto" w:val="clear"/>
-        </w:rPr>
-        <w:t xml:space="preserve">Permitir o cancelamento de consultas, registrando o motivo do cancelamento e notificando as partes envolvidas.</w:t>
+        <w:t xml:space="preserve"> RF_F01- Evolução do Paciente</w:t>
       </w:r>
     </w:p>
     <w:p>
@@ -10857,25 +10864,35 @@
         <w:jc w:val="left"/>
         <w:rPr>
           <w:rFonts w:ascii="Calibri Light" w:hAnsi="Calibri Light" w:cs="Calibri Light" w:eastAsia="Calibri Light"/>
-          <w:b/>
-          <w:color w:val="000000"/>
-          <w:spacing w:val="0"/>
-          <w:position w:val="0"/>
-          <w:sz w:val="24"/>
-          <w:shd w:fill="auto" w:val="clear"/>
-        </w:rPr>
-      </w:pPr>
-      <w:r>
-        <w:rPr>
-          <w:rFonts w:ascii="Calibri Light" w:hAnsi="Calibri Light" w:cs="Calibri Light" w:eastAsia="Calibri Light"/>
-          <w:b/>
-          <w:color w:val="000000"/>
-          <w:spacing w:val="0"/>
-          <w:position w:val="0"/>
-          <w:sz w:val="24"/>
-          <w:shd w:fill="auto" w:val="clear"/>
-        </w:rPr>
-        <w:t xml:space="preserve">  </w:t>
+          <w:color w:val="000000"/>
+          <w:spacing w:val="0"/>
+          <w:position w:val="0"/>
+          <w:sz w:val="24"/>
+          <w:shd w:fill="auto" w:val="clear"/>
+        </w:rPr>
+      </w:pPr>
+      <w:r>
+        <w:rPr>
+          <w:rFonts w:ascii="Calibri Light" w:hAnsi="Calibri Light" w:cs="Calibri Light" w:eastAsia="Calibri Light"/>
+          <w:b/>
+          <w:color w:val="000000"/>
+          <w:spacing w:val="0"/>
+          <w:position w:val="0"/>
+          <w:sz w:val="24"/>
+          <w:shd w:fill="auto" w:val="clear"/>
+        </w:rPr>
+        <w:t xml:space="preserve">- Referência: </w:t>
+      </w:r>
+      <w:r>
+        <w:rPr>
+          <w:rFonts w:ascii="Calibri Light" w:hAnsi="Calibri Light" w:cs="Calibri Light" w:eastAsia="Calibri Light"/>
+          <w:color w:val="000000"/>
+          <w:spacing w:val="0"/>
+          <w:position w:val="0"/>
+          <w:sz w:val="24"/>
+          <w:shd w:fill="auto" w:val="clear"/>
+        </w:rPr>
+        <w:t xml:space="preserve">RF_F01</w:t>
       </w:r>
     </w:p>
     <w:p>
@@ -10903,7 +10920,18 @@
           <w:sz w:val="24"/>
           <w:shd w:fill="auto" w:val="clear"/>
         </w:rPr>
-        <w:t xml:space="preserve"> RF_F01- Evolução do Paciente</w:t>
+        <w:t xml:space="preserve">- Função: </w:t>
+      </w:r>
+      <w:r>
+        <w:rPr>
+          <w:rFonts w:ascii="Calibri Light" w:hAnsi="Calibri Light" w:cs="Calibri Light" w:eastAsia="Calibri Light"/>
+          <w:color w:val="000000"/>
+          <w:spacing w:val="0"/>
+          <w:position w:val="0"/>
+          <w:sz w:val="24"/>
+          <w:shd w:fill="auto" w:val="clear"/>
+        </w:rPr>
+        <w:t xml:space="preserve">Evolução do Paciente</w:t>
       </w:r>
     </w:p>
     <w:p>
@@ -10930,6 +10958,194 @@
           <w:sz w:val="24"/>
           <w:shd w:fill="auto" w:val="clear"/>
         </w:rPr>
+        <w:t xml:space="preserve">- Visibilidade: </w:t>
+      </w:r>
+      <w:r>
+        <w:rPr>
+          <w:rFonts w:ascii="Calibri Light" w:hAnsi="Calibri Light" w:cs="Calibri Light" w:eastAsia="Calibri Light"/>
+          <w:color w:val="000000"/>
+          <w:spacing w:val="0"/>
+          <w:position w:val="0"/>
+          <w:sz w:val="24"/>
+          <w:shd w:fill="auto" w:val="clear"/>
+        </w:rPr>
+        <w:t xml:space="preserve">Visível</w:t>
+      </w:r>
+    </w:p>
+    <w:p>
+      <w:pPr>
+        <w:spacing w:before="0" w:after="0" w:line="240"/>
+        <w:ind w:right="0" w:left="0" w:firstLine="0"/>
+        <w:jc w:val="left"/>
+        <w:rPr>
+          <w:rFonts w:ascii="Calibri Light" w:hAnsi="Calibri Light" w:cs="Calibri Light" w:eastAsia="Calibri Light"/>
+          <w:b/>
+          <w:color w:val="000000"/>
+          <w:spacing w:val="0"/>
+          <w:position w:val="0"/>
+          <w:sz w:val="24"/>
+          <w:shd w:fill="auto" w:val="clear"/>
+        </w:rPr>
+      </w:pPr>
+      <w:r>
+        <w:rPr>
+          <w:rFonts w:ascii="Calibri Light" w:hAnsi="Calibri Light" w:cs="Calibri Light" w:eastAsia="Calibri Light"/>
+          <w:b/>
+          <w:color w:val="000000"/>
+          <w:spacing w:val="0"/>
+          <w:position w:val="0"/>
+          <w:sz w:val="24"/>
+          <w:shd w:fill="auto" w:val="clear"/>
+        </w:rPr>
+        <w:t xml:space="preserve">- Atributo: </w:t>
+      </w:r>
+    </w:p>
+    <w:p>
+      <w:pPr>
+        <w:spacing w:before="0" w:after="0" w:line="240"/>
+        <w:ind w:right="0" w:left="0" w:firstLine="0"/>
+        <w:jc w:val="left"/>
+        <w:rPr>
+          <w:rFonts w:ascii="Calibri Light" w:hAnsi="Calibri Light" w:cs="Calibri Light" w:eastAsia="Calibri Light"/>
+          <w:color w:val="000000"/>
+          <w:spacing w:val="0"/>
+          <w:position w:val="0"/>
+          <w:sz w:val="24"/>
+          <w:shd w:fill="auto" w:val="clear"/>
+        </w:rPr>
+      </w:pPr>
+      <w:r>
+        <w:rPr>
+          <w:rFonts w:ascii="Calibri Light" w:hAnsi="Calibri Light" w:cs="Calibri Light" w:eastAsia="Calibri Light"/>
+          <w:b/>
+          <w:color w:val="000000"/>
+          <w:spacing w:val="0"/>
+          <w:position w:val="0"/>
+          <w:sz w:val="24"/>
+          <w:shd w:fill="auto" w:val="clear"/>
+        </w:rPr>
+        <w:t xml:space="preserve">- Detalhe: </w:t>
+      </w:r>
+      <w:r>
+        <w:rPr>
+          <w:rFonts w:ascii="Calibri Light" w:hAnsi="Calibri Light" w:cs="Calibri Light" w:eastAsia="Calibri Light"/>
+          <w:color w:val="000000"/>
+          <w:spacing w:val="0"/>
+          <w:position w:val="0"/>
+          <w:sz w:val="24"/>
+          <w:shd w:fill="auto" w:val="clear"/>
+        </w:rPr>
+        <w:t xml:space="preserve">O sistema deve permitir que os profissionais realizem atividades avaliativas com os pacientes, para medir a evolução, quando necessário e pertinente. Também é necessário o registro dessa atividade no sistema.</w:t>
+      </w:r>
+    </w:p>
+    <w:p>
+      <w:pPr>
+        <w:spacing w:before="0" w:after="0" w:line="240"/>
+        <w:ind w:right="0" w:left="0" w:firstLine="0"/>
+        <w:jc w:val="left"/>
+        <w:rPr>
+          <w:rFonts w:ascii="Calibri Light" w:hAnsi="Calibri Light" w:cs="Calibri Light" w:eastAsia="Calibri Light"/>
+          <w:b/>
+          <w:color w:val="000000"/>
+          <w:spacing w:val="0"/>
+          <w:position w:val="0"/>
+          <w:sz w:val="24"/>
+          <w:shd w:fill="auto" w:val="clear"/>
+        </w:rPr>
+      </w:pPr>
+      <w:r>
+        <w:rPr>
+          <w:rFonts w:ascii="Calibri Light" w:hAnsi="Calibri Light" w:cs="Calibri Light" w:eastAsia="Calibri Light"/>
+          <w:b/>
+          <w:color w:val="000000"/>
+          <w:spacing w:val="0"/>
+          <w:position w:val="0"/>
+          <w:sz w:val="24"/>
+          <w:shd w:fill="auto" w:val="clear"/>
+        </w:rPr>
+        <w:t xml:space="preserve">- Categoria: </w:t>
+      </w:r>
+      <w:r>
+        <w:rPr>
+          <w:rFonts w:ascii="Calibri Light" w:hAnsi="Calibri Light" w:cs="Calibri Light" w:eastAsia="Calibri Light"/>
+          <w:color w:val="000000"/>
+          <w:spacing w:val="0"/>
+          <w:position w:val="0"/>
+          <w:sz w:val="24"/>
+          <w:shd w:fill="auto" w:val="clear"/>
+        </w:rPr>
+        <w:t xml:space="preserve">Obrigatória</w:t>
+      </w:r>
+    </w:p>
+    <w:p>
+      <w:pPr>
+        <w:spacing w:before="0" w:after="0" w:line="240"/>
+        <w:ind w:right="0" w:left="0" w:firstLine="0"/>
+        <w:jc w:val="left"/>
+        <w:rPr>
+          <w:rFonts w:ascii="Calibri Light" w:hAnsi="Calibri Light" w:cs="Calibri Light" w:eastAsia="Calibri Light"/>
+          <w:b/>
+          <w:color w:val="000000"/>
+          <w:spacing w:val="0"/>
+          <w:position w:val="0"/>
+          <w:sz w:val="24"/>
+          <w:shd w:fill="auto" w:val="clear"/>
+        </w:rPr>
+      </w:pPr>
+    </w:p>
+    <w:p>
+      <w:pPr>
+        <w:spacing w:before="0" w:after="0" w:line="240"/>
+        <w:ind w:right="0" w:left="0" w:firstLine="0"/>
+        <w:jc w:val="left"/>
+        <w:rPr>
+          <w:rFonts w:ascii="Calibri Light" w:hAnsi="Calibri Light" w:cs="Calibri Light" w:eastAsia="Calibri Light"/>
+          <w:b/>
+          <w:color w:val="000000"/>
+          <w:spacing w:val="0"/>
+          <w:position w:val="0"/>
+          <w:sz w:val="24"/>
+          <w:shd w:fill="auto" w:val="clear"/>
+        </w:rPr>
+      </w:pPr>
+      <w:r>
+        <w:rPr>
+          <w:rFonts w:ascii="Calibri Light" w:hAnsi="Calibri Light" w:cs="Calibri Light" w:eastAsia="Calibri Light"/>
+          <w:b/>
+          <w:color w:val="000000"/>
+          <w:spacing w:val="0"/>
+          <w:position w:val="0"/>
+          <w:sz w:val="24"/>
+          <w:shd w:fill="auto" w:val="clear"/>
+        </w:rPr>
+        <w:t xml:space="preserve"> RF_F02- Registrar Documentos</w:t>
+      </w:r>
+    </w:p>
+    <w:p>
+      <w:pPr>
+        <w:spacing w:before="0" w:after="0" w:line="240"/>
+        <w:ind w:right="0" w:left="0" w:firstLine="0"/>
+        <w:jc w:val="left"/>
+        <w:rPr>
+          <w:rFonts w:ascii="Calibri Light" w:hAnsi="Calibri Light" w:cs="Calibri Light" w:eastAsia="Calibri Light"/>
+          <w:b/>
+          <w:color w:val="000000"/>
+          <w:spacing w:val="0"/>
+          <w:position w:val="0"/>
+          <w:sz w:val="24"/>
+          <w:shd w:fill="auto" w:val="clear"/>
+        </w:rPr>
+      </w:pPr>
+      <w:r>
+        <w:rPr>
+          <w:rFonts w:ascii="Calibri Light" w:hAnsi="Calibri Light" w:cs="Calibri Light" w:eastAsia="Calibri Light"/>
+          <w:b/>
+          <w:color w:val="000000"/>
+          <w:spacing w:val="0"/>
+          <w:position w:val="0"/>
+          <w:sz w:val="24"/>
+          <w:shd w:fill="auto" w:val="clear"/>
+        </w:rPr>
         <w:t xml:space="preserve">- Referência: </w:t>
       </w:r>
       <w:r>
@@ -10941,7 +11157,7 @@
           <w:sz w:val="24"/>
           <w:shd w:fill="auto" w:val="clear"/>
         </w:rPr>
-        <w:t xml:space="preserve">RF_F01</w:t>
+        <w:t xml:space="preserve">RF_F02</w:t>
       </w:r>
     </w:p>
     <w:p>
@@ -10951,7 +11167,6 @@
         <w:jc w:val="left"/>
         <w:rPr>
           <w:rFonts w:ascii="Calibri Light" w:hAnsi="Calibri Light" w:cs="Calibri Light" w:eastAsia="Calibri Light"/>
-          <w:b/>
           <w:color w:val="000000"/>
           <w:spacing w:val="0"/>
           <w:position w:val="0"/>
@@ -10980,7 +11195,7 @@
           <w:sz w:val="24"/>
           <w:shd w:fill="auto" w:val="clear"/>
         </w:rPr>
-        <w:t xml:space="preserve">Evolução do Paciente</w:t>
+        <w:t xml:space="preserve">Registrar Documentos</w:t>
       </w:r>
     </w:p>
     <w:p>
@@ -11084,7 +11299,7 @@
           <w:sz w:val="24"/>
           <w:shd w:fill="auto" w:val="clear"/>
         </w:rPr>
-        <w:t xml:space="preserve">O sistema deve permitir que os profissionais realizem atividades avaliativas com os pacientes, para medir a evolução, quando necessário e pertinente. Também é necessário o registro dessa atividade no sistema.</w:t>
+        <w:t xml:space="preserve">O sistema deve receber e armazenar os documentos digitalizados referentes a cada paciente cadastrado.</w:t>
       </w:r>
     </w:p>
     <w:p>
@@ -11094,7 +11309,6 @@
         <w:jc w:val="left"/>
         <w:rPr>
           <w:rFonts w:ascii="Calibri Light" w:hAnsi="Calibri Light" w:cs="Calibri Light" w:eastAsia="Calibri Light"/>
-          <w:b/>
           <w:color w:val="000000"/>
           <w:spacing w:val="0"/>
           <w:position w:val="0"/>
@@ -11123,7 +11337,7 @@
           <w:sz w:val="24"/>
           <w:shd w:fill="auto" w:val="clear"/>
         </w:rPr>
-        <w:t xml:space="preserve">Obrigatória</w:t>
+        <w:t xml:space="preserve">Desejavel</w:t>
       </w:r>
     </w:p>
     <w:p>
@@ -11133,7 +11347,6 @@
         <w:jc w:val="left"/>
         <w:rPr>
           <w:rFonts w:ascii="Calibri Light" w:hAnsi="Calibri Light" w:cs="Calibri Light" w:eastAsia="Calibri Light"/>
-          <w:b/>
           <w:color w:val="000000"/>
           <w:spacing w:val="0"/>
           <w:position w:val="0"/>
@@ -11167,7 +11380,7 @@
           <w:sz w:val="24"/>
           <w:shd w:fill="auto" w:val="clear"/>
         </w:rPr>
-        <w:t xml:space="preserve"> RF_F02- Registrar Documentos</w:t>
+        <w:t xml:space="preserve">RF_F03- Registrar Presença</w:t>
       </w:r>
     </w:p>
     <w:p>
@@ -11206,7 +11419,7 @@
           <w:sz w:val="24"/>
           <w:shd w:fill="auto" w:val="clear"/>
         </w:rPr>
-        <w:t xml:space="preserve">RF_F02</w:t>
+        <w:t xml:space="preserve">RF_F03</w:t>
       </w:r>
     </w:p>
     <w:p>
@@ -11244,7 +11457,7 @@
           <w:sz w:val="24"/>
           <w:shd w:fill="auto" w:val="clear"/>
         </w:rPr>
-        <w:t xml:space="preserve">Registrar Documentos</w:t>
+        <w:t xml:space="preserve">Registrar Presença</w:t>
       </w:r>
     </w:p>
     <w:p>
@@ -11348,269 +11561,7 @@
           <w:sz w:val="24"/>
           <w:shd w:fill="auto" w:val="clear"/>
         </w:rPr>
-        <w:t xml:space="preserve">O sistema deve receber e armazenar os documentos digitalizados referentes a cada paciente cadastrado.</w:t>
-      </w:r>
-    </w:p>
-    <w:p>
-      <w:pPr>
-        <w:spacing w:before="0" w:after="0" w:line="240"/>
-        <w:ind w:right="0" w:left="0" w:firstLine="0"/>
-        <w:jc w:val="left"/>
-        <w:rPr>
-          <w:rFonts w:ascii="Calibri Light" w:hAnsi="Calibri Light" w:cs="Calibri Light" w:eastAsia="Calibri Light"/>
-          <w:color w:val="000000"/>
-          <w:spacing w:val="0"/>
-          <w:position w:val="0"/>
-          <w:sz w:val="24"/>
-          <w:shd w:fill="auto" w:val="clear"/>
-        </w:rPr>
-      </w:pPr>
-      <w:r>
-        <w:rPr>
-          <w:rFonts w:ascii="Calibri Light" w:hAnsi="Calibri Light" w:cs="Calibri Light" w:eastAsia="Calibri Light"/>
-          <w:b/>
-          <w:color w:val="000000"/>
-          <w:spacing w:val="0"/>
-          <w:position w:val="0"/>
-          <w:sz w:val="24"/>
-          <w:shd w:fill="auto" w:val="clear"/>
-        </w:rPr>
-        <w:t xml:space="preserve">- Categoria: </w:t>
-      </w:r>
-      <w:r>
-        <w:rPr>
-          <w:rFonts w:ascii="Calibri Light" w:hAnsi="Calibri Light" w:cs="Calibri Light" w:eastAsia="Calibri Light"/>
-          <w:color w:val="000000"/>
-          <w:spacing w:val="0"/>
-          <w:position w:val="0"/>
-          <w:sz w:val="24"/>
-          <w:shd w:fill="auto" w:val="clear"/>
-        </w:rPr>
-        <w:t xml:space="preserve">Desejavel</w:t>
-      </w:r>
-    </w:p>
-    <w:p>
-      <w:pPr>
-        <w:spacing w:before="0" w:after="0" w:line="240"/>
-        <w:ind w:right="0" w:left="0" w:firstLine="0"/>
-        <w:jc w:val="left"/>
-        <w:rPr>
-          <w:rFonts w:ascii="Calibri Light" w:hAnsi="Calibri Light" w:cs="Calibri Light" w:eastAsia="Calibri Light"/>
-          <w:color w:val="000000"/>
-          <w:spacing w:val="0"/>
-          <w:position w:val="0"/>
-          <w:sz w:val="24"/>
-          <w:shd w:fill="auto" w:val="clear"/>
-        </w:rPr>
-      </w:pPr>
-    </w:p>
-    <w:p>
-      <w:pPr>
-        <w:spacing w:before="0" w:after="0" w:line="240"/>
-        <w:ind w:right="0" w:left="0" w:firstLine="0"/>
-        <w:jc w:val="left"/>
-        <w:rPr>
-          <w:rFonts w:ascii="Calibri Light" w:hAnsi="Calibri Light" w:cs="Calibri Light" w:eastAsia="Calibri Light"/>
-          <w:b/>
-          <w:color w:val="000000"/>
-          <w:spacing w:val="0"/>
-          <w:position w:val="0"/>
-          <w:sz w:val="24"/>
-          <w:shd w:fill="auto" w:val="clear"/>
-        </w:rPr>
-      </w:pPr>
-      <w:r>
-        <w:rPr>
-          <w:rFonts w:ascii="Calibri Light" w:hAnsi="Calibri Light" w:cs="Calibri Light" w:eastAsia="Calibri Light"/>
-          <w:b/>
-          <w:color w:val="000000"/>
-          <w:spacing w:val="0"/>
-          <w:position w:val="0"/>
-          <w:sz w:val="24"/>
-          <w:shd w:fill="auto" w:val="clear"/>
-        </w:rPr>
-        <w:t xml:space="preserve">RF_F03- Registrar Presença</w:t>
-      </w:r>
-    </w:p>
-    <w:p>
-      <w:pPr>
-        <w:spacing w:before="0" w:after="0" w:line="240"/>
-        <w:ind w:right="0" w:left="0" w:firstLine="0"/>
-        <w:jc w:val="left"/>
-        <w:rPr>
-          <w:rFonts w:ascii="Calibri Light" w:hAnsi="Calibri Light" w:cs="Calibri Light" w:eastAsia="Calibri Light"/>
-          <w:b/>
-          <w:color w:val="000000"/>
-          <w:spacing w:val="0"/>
-          <w:position w:val="0"/>
-          <w:sz w:val="24"/>
-          <w:shd w:fill="auto" w:val="clear"/>
-        </w:rPr>
-      </w:pPr>
-      <w:r>
-        <w:rPr>
-          <w:rFonts w:ascii="Calibri Light" w:hAnsi="Calibri Light" w:cs="Calibri Light" w:eastAsia="Calibri Light"/>
-          <w:b/>
-          <w:color w:val="000000"/>
-          <w:spacing w:val="0"/>
-          <w:position w:val="0"/>
-          <w:sz w:val="24"/>
-          <w:shd w:fill="auto" w:val="clear"/>
-        </w:rPr>
-        <w:t xml:space="preserve">- Referência: </w:t>
-      </w:r>
-      <w:r>
-        <w:rPr>
-          <w:rFonts w:ascii="Calibri Light" w:hAnsi="Calibri Light" w:cs="Calibri Light" w:eastAsia="Calibri Light"/>
-          <w:color w:val="000000"/>
-          <w:spacing w:val="0"/>
-          <w:position w:val="0"/>
-          <w:sz w:val="24"/>
-          <w:shd w:fill="auto" w:val="clear"/>
-        </w:rPr>
-        <w:t xml:space="preserve">RF_F03</w:t>
-      </w:r>
-    </w:p>
-    <w:p>
-      <w:pPr>
-        <w:spacing w:before="0" w:after="0" w:line="240"/>
-        <w:ind w:right="0" w:left="0" w:firstLine="0"/>
-        <w:jc w:val="left"/>
-        <w:rPr>
-          <w:rFonts w:ascii="Calibri Light" w:hAnsi="Calibri Light" w:cs="Calibri Light" w:eastAsia="Calibri Light"/>
-          <w:color w:val="000000"/>
-          <w:spacing w:val="0"/>
-          <w:position w:val="0"/>
-          <w:sz w:val="24"/>
-          <w:shd w:fill="auto" w:val="clear"/>
-        </w:rPr>
-      </w:pPr>
-      <w:r>
-        <w:rPr>
-          <w:rFonts w:ascii="Calibri Light" w:hAnsi="Calibri Light" w:cs="Calibri Light" w:eastAsia="Calibri Light"/>
-          <w:b/>
-          <w:color w:val="000000"/>
-          <w:spacing w:val="0"/>
-          <w:position w:val="0"/>
-          <w:sz w:val="24"/>
-          <w:shd w:fill="auto" w:val="clear"/>
-        </w:rPr>
-        <w:t xml:space="preserve">- Função: </w:t>
-      </w:r>
-      <w:r>
-        <w:rPr>
-          <w:rFonts w:ascii="Calibri Light" w:hAnsi="Calibri Light" w:cs="Calibri Light" w:eastAsia="Calibri Light"/>
-          <w:color w:val="000000"/>
-          <w:spacing w:val="0"/>
-          <w:position w:val="0"/>
-          <w:sz w:val="24"/>
-          <w:shd w:fill="auto" w:val="clear"/>
-        </w:rPr>
-        <w:t xml:space="preserve">Registrar Presença</w:t>
-      </w:r>
-    </w:p>
-    <w:p>
-      <w:pPr>
-        <w:spacing w:before="0" w:after="0" w:line="240"/>
-        <w:ind w:right="0" w:left="0" w:firstLine="0"/>
-        <w:jc w:val="left"/>
-        <w:rPr>
-          <w:rFonts w:ascii="Calibri Light" w:hAnsi="Calibri Light" w:cs="Calibri Light" w:eastAsia="Calibri Light"/>
-          <w:color w:val="000000"/>
-          <w:spacing w:val="0"/>
-          <w:position w:val="0"/>
-          <w:sz w:val="24"/>
-          <w:shd w:fill="auto" w:val="clear"/>
-        </w:rPr>
-      </w:pPr>
-      <w:r>
-        <w:rPr>
-          <w:rFonts w:ascii="Calibri Light" w:hAnsi="Calibri Light" w:cs="Calibri Light" w:eastAsia="Calibri Light"/>
-          <w:b/>
-          <w:color w:val="000000"/>
-          <w:spacing w:val="0"/>
-          <w:position w:val="0"/>
-          <w:sz w:val="24"/>
-          <w:shd w:fill="auto" w:val="clear"/>
-        </w:rPr>
-        <w:t xml:space="preserve">- Visibilidade: </w:t>
-      </w:r>
-      <w:r>
-        <w:rPr>
-          <w:rFonts w:ascii="Calibri Light" w:hAnsi="Calibri Light" w:cs="Calibri Light" w:eastAsia="Calibri Light"/>
-          <w:color w:val="000000"/>
-          <w:spacing w:val="0"/>
-          <w:position w:val="0"/>
-          <w:sz w:val="24"/>
-          <w:shd w:fill="auto" w:val="clear"/>
-        </w:rPr>
-        <w:t xml:space="preserve">Visível</w:t>
-      </w:r>
-    </w:p>
-    <w:p>
-      <w:pPr>
-        <w:spacing w:before="0" w:after="0" w:line="240"/>
-        <w:ind w:right="0" w:left="0" w:firstLine="0"/>
-        <w:jc w:val="left"/>
-        <w:rPr>
-          <w:rFonts w:ascii="Calibri Light" w:hAnsi="Calibri Light" w:cs="Calibri Light" w:eastAsia="Calibri Light"/>
-          <w:b/>
-          <w:color w:val="000000"/>
-          <w:spacing w:val="0"/>
-          <w:position w:val="0"/>
-          <w:sz w:val="24"/>
-          <w:shd w:fill="auto" w:val="clear"/>
-        </w:rPr>
-      </w:pPr>
-      <w:r>
-        <w:rPr>
-          <w:rFonts w:ascii="Calibri Light" w:hAnsi="Calibri Light" w:cs="Calibri Light" w:eastAsia="Calibri Light"/>
-          <w:b/>
-          <w:color w:val="000000"/>
-          <w:spacing w:val="0"/>
-          <w:position w:val="0"/>
-          <w:sz w:val="24"/>
-          <w:shd w:fill="auto" w:val="clear"/>
-        </w:rPr>
-        <w:t xml:space="preserve">- Atributo: </w:t>
-      </w:r>
-    </w:p>
-    <w:p>
-      <w:pPr>
-        <w:spacing w:before="0" w:after="0" w:line="240"/>
-        <w:ind w:right="0" w:left="0" w:firstLine="0"/>
-        <w:jc w:val="left"/>
-        <w:rPr>
-          <w:rFonts w:ascii="Calibri Light" w:hAnsi="Calibri Light" w:cs="Calibri Light" w:eastAsia="Calibri Light"/>
-          <w:color w:val="000000"/>
-          <w:spacing w:val="0"/>
-          <w:position w:val="0"/>
-          <w:sz w:val="24"/>
-          <w:shd w:fill="auto" w:val="clear"/>
-        </w:rPr>
-      </w:pPr>
-      <w:r>
-        <w:rPr>
-          <w:rFonts w:ascii="Calibri Light" w:hAnsi="Calibri Light" w:cs="Calibri Light" w:eastAsia="Calibri Light"/>
-          <w:b/>
-          <w:color w:val="000000"/>
-          <w:spacing w:val="0"/>
-          <w:position w:val="0"/>
-          <w:sz w:val="24"/>
-          <w:shd w:fill="auto" w:val="clear"/>
-        </w:rPr>
-        <w:t xml:space="preserve">- Detalhe: </w:t>
-      </w:r>
-      <w:r>
-        <w:rPr>
-          <w:rFonts w:ascii="Calibri Light" w:hAnsi="Calibri Light" w:cs="Calibri Light" w:eastAsia="Calibri Light"/>
-          <w:color w:val="000000"/>
-          <w:spacing w:val="0"/>
-          <w:position w:val="0"/>
-          <w:sz w:val="24"/>
-          <w:shd w:fill="auto" w:val="clear"/>
-        </w:rPr>
-        <w:t xml:space="preserve">O sistema deve permitir que os profissionais registrem a presença do paciente em uma consulta ou atividade programada.</w:t>
+        <w:t xml:space="preserve">O sistema deve permitir que os profissionais registrem a presença ou a ausência do paciente em uma consulta ou atividade programada.</w:t>
       </w:r>
     </w:p>
     <w:p>
@@ -25776,8 +25727,8 @@
         </w:rPr>
       </w:pPr>
       <w:r>
-        <w:object w:dxaOrig="8362" w:dyaOrig="4312">
-          <v:rect xmlns:o="urn:schemas-microsoft-com:office:office" xmlns:v="urn:schemas-microsoft-com:vml" id="rectole0000000002" style="width:418.100000pt;height:215.600000pt" o:preferrelative="t" o:ole="">
+        <w:object w:dxaOrig="8463" w:dyaOrig="4373">
+          <v:rect xmlns:o="urn:schemas-microsoft-com:office:office" xmlns:v="urn:schemas-microsoft-com:vml" id="rectole0000000002" style="width:423.150000pt;height:218.650000pt" o:preferrelative="t" o:ole="">
             <o:lock v:ext="edit"/>
             <v:imagedata xmlns:r="http://schemas.openxmlformats.org/officeDocument/2006/relationships" r:id="docRId5" o:title=""/>
           </v:rect>
@@ -26070,8 +26021,8 @@
         </w:rPr>
       </w:pPr>
       <w:r>
-        <w:object w:dxaOrig="8625" w:dyaOrig="5689">
-          <v:rect xmlns:o="urn:schemas-microsoft-com:office:office" xmlns:v="urn:schemas-microsoft-com:vml" id="rectole0000000003" style="width:431.250000pt;height:284.450000pt" o:preferrelative="t" o:ole="">
+        <w:object w:dxaOrig="8726" w:dyaOrig="5750">
+          <v:rect xmlns:o="urn:schemas-microsoft-com:office:office" xmlns:v="urn:schemas-microsoft-com:vml" id="rectole0000000003" style="width:436.300000pt;height:287.500000pt" o:preferrelative="t" o:ole="">
             <o:lock v:ext="edit"/>
             <v:imagedata xmlns:r="http://schemas.openxmlformats.org/officeDocument/2006/relationships" r:id="docRId7" o:title=""/>
           </v:rect>
@@ -26095,8 +26046,8 @@
         </w:rPr>
       </w:pPr>
       <w:r>
-        <w:object w:dxaOrig="8321" w:dyaOrig="8908">
-          <v:rect xmlns:o="urn:schemas-microsoft-com:office:office" xmlns:v="urn:schemas-microsoft-com:vml" id="rectole0000000004" style="width:416.050000pt;height:445.400000pt" o:preferrelative="t" o:ole="">
+        <w:object w:dxaOrig="8422" w:dyaOrig="9010">
+          <v:rect xmlns:o="urn:schemas-microsoft-com:office:office" xmlns:v="urn:schemas-microsoft-com:vml" id="rectole0000000004" style="width:421.100000pt;height:450.500000pt" o:preferrelative="t" o:ole="">
             <o:lock v:ext="edit"/>
             <v:imagedata xmlns:r="http://schemas.openxmlformats.org/officeDocument/2006/relationships" r:id="docRId9" o:title=""/>
           </v:rect>
@@ -26120,8 +26071,8 @@
         </w:rPr>
       </w:pPr>
       <w:r>
-        <w:object w:dxaOrig="8625" w:dyaOrig="4677">
-          <v:rect xmlns:o="urn:schemas-microsoft-com:office:office" xmlns:v="urn:schemas-microsoft-com:vml" id="rectole0000000005" style="width:431.250000pt;height:233.850000pt" o:preferrelative="t" o:ole="">
+        <w:object w:dxaOrig="8726" w:dyaOrig="4737">
+          <v:rect xmlns:o="urn:schemas-microsoft-com:office:office" xmlns:v="urn:schemas-microsoft-com:vml" id="rectole0000000005" style="width:436.300000pt;height:236.850000pt" o:preferrelative="t" o:ole="">
             <o:lock v:ext="edit"/>
             <v:imagedata xmlns:r="http://schemas.openxmlformats.org/officeDocument/2006/relationships" r:id="docRId11" o:title=""/>
           </v:rect>
@@ -26145,8 +26096,8 @@
         </w:rPr>
       </w:pPr>
       <w:r>
-        <w:object w:dxaOrig="8625" w:dyaOrig="4758">
-          <v:rect xmlns:o="urn:schemas-microsoft-com:office:office" xmlns:v="urn:schemas-microsoft-com:vml" id="rectole0000000006" style="width:431.250000pt;height:237.900000pt" o:preferrelative="t" o:ole="">
+        <w:object w:dxaOrig="8726" w:dyaOrig="4818">
+          <v:rect xmlns:o="urn:schemas-microsoft-com:office:office" xmlns:v="urn:schemas-microsoft-com:vml" id="rectole0000000006" style="width:436.300000pt;height:240.900000pt" o:preferrelative="t" o:ole="">
             <o:lock v:ext="edit"/>
             <v:imagedata xmlns:r="http://schemas.openxmlformats.org/officeDocument/2006/relationships" r:id="docRId13" o:title=""/>
           </v:rect>
@@ -26170,8 +26121,8 @@
         </w:rPr>
       </w:pPr>
       <w:r>
-        <w:object w:dxaOrig="8625" w:dyaOrig="4717">
-          <v:rect xmlns:o="urn:schemas-microsoft-com:office:office" xmlns:v="urn:schemas-microsoft-com:vml" id="rectole0000000007" style="width:431.250000pt;height:235.850000pt" o:preferrelative="t" o:ole="">
+        <w:object w:dxaOrig="8726" w:dyaOrig="4778">
+          <v:rect xmlns:o="urn:schemas-microsoft-com:office:office" xmlns:v="urn:schemas-microsoft-com:vml" id="rectole0000000007" style="width:436.300000pt;height:238.900000pt" o:preferrelative="t" o:ole="">
             <o:lock v:ext="edit"/>
             <v:imagedata xmlns:r="http://schemas.openxmlformats.org/officeDocument/2006/relationships" r:id="docRId15" o:title=""/>
           </v:rect>
@@ -26195,8 +26146,8 @@
         </w:rPr>
       </w:pPr>
       <w:r>
-        <w:object w:dxaOrig="8625" w:dyaOrig="4697">
-          <v:rect xmlns:o="urn:schemas-microsoft-com:office:office" xmlns:v="urn:schemas-microsoft-com:vml" id="rectole0000000008" style="width:431.250000pt;height:234.850000pt" o:preferrelative="t" o:ole="">
+        <w:object w:dxaOrig="8726" w:dyaOrig="4758">
+          <v:rect xmlns:o="urn:schemas-microsoft-com:office:office" xmlns:v="urn:schemas-microsoft-com:vml" id="rectole0000000008" style="width:436.300000pt;height:237.900000pt" o:preferrelative="t" o:ole="">
             <o:lock v:ext="edit"/>
             <v:imagedata xmlns:r="http://schemas.openxmlformats.org/officeDocument/2006/relationships" r:id="docRId17" o:title=""/>
           </v:rect>

</xml_diff>